<commit_message>
feat: Give admins privilege to delete posts
</commit_message>
<xml_diff>
--- a/app/_ideation/brief.docx
+++ b/app/_ideation/brief.docx
@@ -6,11 +6,9 @@
       <w:pPr>
         <w:pStyle w:val="Title"/>
       </w:pPr>
-      <w:proofErr w:type="spellStart"/>
       <w:r>
         <w:t>Postss</w:t>
       </w:r>
-      <w:proofErr w:type="spellEnd"/>
       <w:r>
         <w:t xml:space="preserve"> Project</w:t>
       </w:r>
@@ -971,6 +969,80 @@
                 <w:lang w:val="en-GB"/>
               </w:rPr>
               <w:t>No</w:t>
+            </w:r>
+          </w:p>
+        </w:tc>
+      </w:tr>
+      <w:tr>
+        <w:tc>
+          <w:tcPr>
+            <w:tcW w:w="1380" w:type="pct"/>
+          </w:tcPr>
+          <w:p>
+            <w:pPr>
+              <w:rPr>
+                <w:lang w:val="en-GB"/>
+              </w:rPr>
+            </w:pPr>
+            <w:r>
+              <w:rPr>
+                <w:lang w:val="en-GB"/>
+              </w:rPr>
+              <w:t>Delete post</w:t>
+            </w:r>
+          </w:p>
+        </w:tc>
+        <w:tc>
+          <w:tcPr>
+            <w:tcW w:w="1277" w:type="pct"/>
+          </w:tcPr>
+          <w:p>
+            <w:pPr>
+              <w:rPr>
+                <w:lang w:val="en-GB"/>
+              </w:rPr>
+            </w:pPr>
+            <w:r>
+              <w:rPr>
+                <w:lang w:val="en-GB"/>
+              </w:rPr>
+              <w:t>No</w:t>
+            </w:r>
+          </w:p>
+        </w:tc>
+        <w:tc>
+          <w:tcPr>
+            <w:tcW w:w="1172" w:type="pct"/>
+          </w:tcPr>
+          <w:p>
+            <w:pPr>
+              <w:rPr>
+                <w:lang w:val="en-GB"/>
+              </w:rPr>
+            </w:pPr>
+            <w:r>
+              <w:rPr>
+                <w:lang w:val="en-GB"/>
+              </w:rPr>
+              <w:t>No</w:t>
+            </w:r>
+          </w:p>
+        </w:tc>
+        <w:tc>
+          <w:tcPr>
+            <w:tcW w:w="1171" w:type="pct"/>
+          </w:tcPr>
+          <w:p>
+            <w:pPr>
+              <w:rPr>
+                <w:lang w:val="en-GB"/>
+              </w:rPr>
+            </w:pPr>
+            <w:r>
+              <w:rPr>
+                <w:lang w:val="en-GB"/>
+              </w:rPr>
+              <w:t>Yes</w:t>
             </w:r>
           </w:p>
         </w:tc>
@@ -1409,6 +1481,7 @@
         </w:numPr>
       </w:pPr>
       <w:r>
+        <w:lastRenderedPageBreak/>
         <w:t>New post UI</w:t>
       </w:r>
     </w:p>
@@ -1421,7 +1494,6 @@
         </w:numPr>
       </w:pPr>
       <w:r>
-        <w:lastRenderedPageBreak/>
         <w:t>Profile UI</w:t>
       </w:r>
     </w:p>
@@ -1559,10 +1631,7 @@
         </w:numPr>
       </w:pPr>
       <w:r>
-        <w:t>First name</w:t>
-      </w:r>
-      <w:r>
-        <w:t xml:space="preserve"> (Optional)</w:t>
+        <w:t>First name (Optional)</w:t>
       </w:r>
     </w:p>
     <w:p>
@@ -1574,10 +1643,7 @@
         </w:numPr>
       </w:pPr>
       <w:r>
-        <w:t>Last name</w:t>
-      </w:r>
-      <w:r>
-        <w:t xml:space="preserve"> (Optional)</w:t>
+        <w:t>Last name (Optional)</w:t>
       </w:r>
     </w:p>
     <w:p>
@@ -2181,7 +2247,6 @@
         <w:pStyle w:val="Heading2"/>
       </w:pPr>
       <w:r>
-        <w:lastRenderedPageBreak/>
         <w:t>statuses</w:t>
       </w:r>
     </w:p>
@@ -2891,14 +2956,12 @@
         </w:rPr>
         <w:t xml:space="preserve">cd </w:t>
       </w:r>
-      <w:proofErr w:type="spellStart"/>
       <w:r>
         <w:rPr>
           <w:lang w:val="en-GB"/>
         </w:rPr>
         <w:t>postss</w:t>
       </w:r>
-      <w:proofErr w:type="spellEnd"/>
       <w:r>
         <w:rPr>
           <w:lang w:val="en-GB"/>
@@ -3478,14 +3541,12 @@
         </w:rPr>
         <w:t xml:space="preserve">cd </w:t>
       </w:r>
-      <w:proofErr w:type="spellStart"/>
       <w:r>
         <w:rPr>
           <w:lang w:val="en-GB"/>
         </w:rPr>
         <w:t>postss</w:t>
       </w:r>
-      <w:proofErr w:type="spellEnd"/>
       <w:r>
         <w:rPr>
           <w:lang w:val="en-GB"/>

</xml_diff>

<commit_message>
refactor: Update posts tab if user creates new post from profile page
</commit_message>
<xml_diff>
--- a/app/_ideation/brief.docx
+++ b/app/_ideation/brief.docx
@@ -3033,52 +3033,6 @@
         </w:rPr>
         <w:t xml:space="preserve"> Node.js, Express.js</w:t>
       </w:r>
-      <w:r>
-        <w:rPr>
-          <w:lang w:val="en-GB"/>
-        </w:rPr>
-        <w:t>, TypeScript</w:t>
-      </w:r>
-      <w:r>
-        <w:rPr>
-          <w:lang w:val="en-GB"/>
-        </w:rPr>
-        <w:t xml:space="preserve">, </w:t>
-      </w:r>
-      <w:r>
-        <w:rPr>
-          <w:lang w:val="en-GB"/>
-        </w:rPr>
-        <w:t>TypeScript Execute (</w:t>
-      </w:r>
-      <w:proofErr w:type="spellStart"/>
-      <w:r>
-        <w:rPr>
-          <w:lang w:val="en-GB"/>
-        </w:rPr>
-        <w:t>tsx</w:t>
-      </w:r>
-      <w:proofErr w:type="spellEnd"/>
-      <w:r>
-        <w:rPr>
-          <w:lang w:val="en-GB"/>
-        </w:rPr>
-        <w:t>)</w:t>
-      </w:r>
-      <w:r>
-        <w:rPr>
-          <w:lang w:val="en-GB"/>
-        </w:rPr>
-        <w:t xml:space="preserve">, </w:t>
-      </w:r>
-      <w:proofErr w:type="spellStart"/>
-      <w:r>
-        <w:rPr>
-          <w:lang w:val="en-GB"/>
-        </w:rPr>
-        <w:t>ESLint</w:t>
-      </w:r>
-      <w:proofErr w:type="spellEnd"/>
     </w:p>
     <w:p>
       <w:pPr>
@@ -3091,23 +3045,63 @@
           <w:lang w:val="en-GB"/>
         </w:rPr>
       </w:pPr>
-      <w:r>
-        <w:rPr>
-          <w:rStyle w:val="Strong"/>
-        </w:rPr>
-        <w:t>Database:</w:t>
-      </w:r>
-      <w:r>
-        <w:rPr>
-          <w:lang w:val="en-GB"/>
-        </w:rPr>
-        <w:t xml:space="preserve"> </w:t>
-      </w:r>
-      <w:r>
-        <w:rPr>
-          <w:lang w:val="en-GB"/>
-        </w:rPr>
-        <w:t>PostgreSQL</w:t>
+      <w:hyperlink r:id="rId12" w:history="1">
+        <w:r>
+          <w:rPr>
+            <w:rStyle w:val="Hyperlink"/>
+            <w:szCs w:val="24"/>
+            <w:lang w:val="en-GB"/>
+          </w:rPr>
+          <w:t xml:space="preserve">Static </w:t>
+        </w:r>
+        <w:r>
+          <w:rPr>
+            <w:rStyle w:val="Hyperlink"/>
+            <w:szCs w:val="24"/>
+            <w:lang w:val="en-GB"/>
+          </w:rPr>
+          <w:t>A</w:t>
+        </w:r>
+        <w:r>
+          <w:rPr>
+            <w:rStyle w:val="Hyperlink"/>
+            <w:szCs w:val="24"/>
+            <w:lang w:val="en-GB"/>
+          </w:rPr>
+          <w:t>nalysis</w:t>
+        </w:r>
+      </w:hyperlink>
+      <w:r>
+        <w:rPr>
+          <w:lang w:val="en-GB"/>
+        </w:rPr>
+        <w:t xml:space="preserve">: </w:t>
+      </w:r>
+      <w:r>
+        <w:rPr>
+          <w:lang w:val="en-GB"/>
+        </w:rPr>
+        <w:t xml:space="preserve">TypeScript, </w:t>
+      </w:r>
+      <w:r>
+        <w:rPr>
+          <w:lang w:val="en-GB"/>
+        </w:rPr>
+        <w:t>TypeScript Execute (</w:t>
+      </w:r>
+      <w:proofErr w:type="spellStart"/>
+      <w:r>
+        <w:rPr>
+          <w:lang w:val="en-GB"/>
+        </w:rPr>
+        <w:t>tsx</w:t>
+      </w:r>
+      <w:proofErr w:type="spellEnd"/>
+      <w:r>
+        <w:rPr>
+          <w:lang w:val="en-GB"/>
+        </w:rPr>
+        <w:t>)</w:t>
       </w:r>
       <w:r>
         <w:rPr>
@@ -3115,18 +3109,14 @@
         </w:rPr>
         <w:t xml:space="preserve">, </w:t>
       </w:r>
-      <w:r>
-        <w:rPr>
-          <w:lang w:val="en-GB"/>
-        </w:rPr>
-        <w:t>Prisma</w:t>
-      </w:r>
-      <w:r>
-        <w:rPr>
-          <w:lang w:val="en-GB"/>
-        </w:rPr>
-        <w:t xml:space="preserve"> ORM</w:t>
-      </w:r>
+      <w:proofErr w:type="spellStart"/>
+      <w:r>
+        <w:rPr>
+          <w:lang w:val="en-GB"/>
+        </w:rPr>
+        <w:t>ESLint</w:t>
+      </w:r>
+      <w:proofErr w:type="spellEnd"/>
     </w:p>
     <w:p>
       <w:pPr>
@@ -3143,13 +3133,37 @@
         <w:rPr>
           <w:rStyle w:val="Strong"/>
         </w:rPr>
-        <w:t>Data Fetching:</w:t>
-      </w:r>
-      <w:r>
-        <w:rPr>
-          <w:lang w:val="en-GB"/>
-        </w:rPr>
-        <w:t xml:space="preserve"> SWR</w:t>
+        <w:t>Database:</w:t>
+      </w:r>
+      <w:r>
+        <w:rPr>
+          <w:lang w:val="en-GB"/>
+        </w:rPr>
+        <w:t xml:space="preserve"> </w:t>
+      </w:r>
+      <w:r>
+        <w:rPr>
+          <w:lang w:val="en-GB"/>
+        </w:rPr>
+        <w:t>PostgreSQL</w:t>
+      </w:r>
+      <w:r>
+        <w:rPr>
+          <w:lang w:val="en-GB"/>
+        </w:rPr>
+        <w:t xml:space="preserve">, </w:t>
+      </w:r>
+      <w:r>
+        <w:rPr>
+          <w:lang w:val="en-GB"/>
+        </w:rPr>
+        <w:t>Prisma</w:t>
+      </w:r>
+      <w:r>
+        <w:rPr>
+          <w:lang w:val="en-GB"/>
+        </w:rPr>
+        <w:t xml:space="preserve"> ORM</w:t>
       </w:r>
     </w:p>
     <w:p>
@@ -3167,19 +3181,13 @@
         <w:rPr>
           <w:rStyle w:val="Strong"/>
         </w:rPr>
-        <w:t>Chat:</w:t>
-      </w:r>
-      <w:r>
-        <w:rPr>
-          <w:lang w:val="en-GB"/>
-        </w:rPr>
-        <w:t xml:space="preserve"> </w:t>
-      </w:r>
-      <w:r>
-        <w:rPr>
-          <w:lang w:val="en-GB"/>
-        </w:rPr>
-        <w:t>Socket IO</w:t>
+        <w:t>Data Fetching:</w:t>
+      </w:r>
+      <w:r>
+        <w:rPr>
+          <w:lang w:val="en-GB"/>
+        </w:rPr>
+        <w:t xml:space="preserve"> SWR</w:t>
       </w:r>
     </w:p>
     <w:p>
@@ -3197,7 +3205,7 @@
         <w:rPr>
           <w:rStyle w:val="Strong"/>
         </w:rPr>
-        <w:t>Authentication:</w:t>
+        <w:t>Chat:</w:t>
       </w:r>
       <w:r>
         <w:rPr>
@@ -3209,77 +3217,7 @@
         <w:rPr>
           <w:lang w:val="en-GB"/>
         </w:rPr>
-        <w:t xml:space="preserve">Passport.js (local </w:t>
-      </w:r>
-      <w:r>
-        <w:rPr>
-          <w:lang w:val="en-GB"/>
-        </w:rPr>
-        <w:t xml:space="preserve">and </w:t>
-      </w:r>
-      <w:proofErr w:type="spellStart"/>
-      <w:r>
-        <w:rPr>
-          <w:lang w:val="en-GB"/>
-        </w:rPr>
-        <w:t>g</w:t>
-      </w:r>
-      <w:r>
-        <w:rPr>
-          <w:lang w:val="en-GB"/>
-        </w:rPr>
-        <w:t>it</w:t>
-      </w:r>
-      <w:r>
-        <w:rPr>
-          <w:lang w:val="en-GB"/>
-        </w:rPr>
-        <w:t>h</w:t>
-      </w:r>
-      <w:r>
-        <w:rPr>
-          <w:lang w:val="en-GB"/>
-        </w:rPr>
-        <w:t>ub</w:t>
-      </w:r>
-      <w:proofErr w:type="spellEnd"/>
-      <w:r>
-        <w:rPr>
-          <w:lang w:val="en-GB"/>
-        </w:rPr>
-        <w:t xml:space="preserve"> </w:t>
-      </w:r>
-      <w:r>
-        <w:rPr>
-          <w:lang w:val="en-GB"/>
-        </w:rPr>
-        <w:t>strategy)</w:t>
-      </w:r>
-      <w:r>
-        <w:rPr>
-          <w:lang w:val="en-GB"/>
-        </w:rPr>
-        <w:t xml:space="preserve">, </w:t>
-      </w:r>
-      <w:proofErr w:type="spellStart"/>
-      <w:r>
-        <w:rPr>
-          <w:lang w:val="en-GB"/>
-        </w:rPr>
-        <w:t>jsonwebtoken</w:t>
-      </w:r>
-      <w:proofErr w:type="spellEnd"/>
-      <w:r>
-        <w:rPr>
-          <w:lang w:val="en-GB"/>
-        </w:rPr>
-        <w:t xml:space="preserve">, </w:t>
-      </w:r>
-      <w:r>
-        <w:rPr>
-          <w:lang w:val="en-GB"/>
-        </w:rPr>
-        <w:t>cookie-parser</w:t>
+        <w:t>Socket IO</w:t>
       </w:r>
     </w:p>
     <w:p>
@@ -3297,7 +3235,7 @@
         <w:rPr>
           <w:rStyle w:val="Strong"/>
         </w:rPr>
-        <w:t>Validation:</w:t>
+        <w:t>Authentication:</w:t>
       </w:r>
       <w:r>
         <w:rPr>
@@ -3305,14 +3243,82 @@
         </w:rPr>
         <w:t xml:space="preserve"> </w:t>
       </w:r>
-      <w:proofErr w:type="gramStart"/>
-      <w:r>
-        <w:rPr>
-          <w:lang w:val="en-GB"/>
-        </w:rPr>
-        <w:t>express-validator</w:t>
-      </w:r>
-      <w:proofErr w:type="gramEnd"/>
+      <w:r>
+        <w:rPr>
+          <w:lang w:val="en-GB"/>
+        </w:rPr>
+        <w:t xml:space="preserve">Passport.js (local </w:t>
+      </w:r>
+      <w:r>
+        <w:rPr>
+          <w:lang w:val="en-GB"/>
+        </w:rPr>
+        <w:t xml:space="preserve">and </w:t>
+      </w:r>
+      <w:proofErr w:type="spellStart"/>
+      <w:r>
+        <w:rPr>
+          <w:lang w:val="en-GB"/>
+        </w:rPr>
+        <w:t>g</w:t>
+      </w:r>
+      <w:r>
+        <w:rPr>
+          <w:lang w:val="en-GB"/>
+        </w:rPr>
+        <w:t>it</w:t>
+      </w:r>
+      <w:r>
+        <w:rPr>
+          <w:lang w:val="en-GB"/>
+        </w:rPr>
+        <w:t>h</w:t>
+      </w:r>
+      <w:r>
+        <w:rPr>
+          <w:lang w:val="en-GB"/>
+        </w:rPr>
+        <w:t>ub</w:t>
+      </w:r>
+      <w:proofErr w:type="spellEnd"/>
+      <w:r>
+        <w:rPr>
+          <w:lang w:val="en-GB"/>
+        </w:rPr>
+        <w:t xml:space="preserve"> </w:t>
+      </w:r>
+      <w:r>
+        <w:rPr>
+          <w:lang w:val="en-GB"/>
+        </w:rPr>
+        <w:t>strategy)</w:t>
+      </w:r>
+      <w:r>
+        <w:rPr>
+          <w:lang w:val="en-GB"/>
+        </w:rPr>
+        <w:t xml:space="preserve">, </w:t>
+      </w:r>
+      <w:proofErr w:type="spellStart"/>
+      <w:r>
+        <w:rPr>
+          <w:lang w:val="en-GB"/>
+        </w:rPr>
+        <w:t>jsonwebtoken</w:t>
+      </w:r>
+      <w:proofErr w:type="spellEnd"/>
+      <w:r>
+        <w:rPr>
+          <w:lang w:val="en-GB"/>
+        </w:rPr>
+        <w:t xml:space="preserve">, </w:t>
+      </w:r>
+      <w:r>
+        <w:rPr>
+          <w:lang w:val="en-GB"/>
+        </w:rPr>
+        <w:t>cookie-parser</w:t>
+      </w:r>
     </w:p>
     <w:p>
       <w:pPr>
@@ -3329,7 +3335,7 @@
         <w:rPr>
           <w:rStyle w:val="Strong"/>
         </w:rPr>
-        <w:t>Styling:</w:t>
+        <w:t>Validation:</w:t>
       </w:r>
       <w:r>
         <w:rPr>
@@ -3337,18 +3343,14 @@
         </w:rPr>
         <w:t xml:space="preserve"> </w:t>
       </w:r>
-      <w:r>
-        <w:rPr>
-          <w:lang w:val="en-GB"/>
-        </w:rPr>
-        <w:t>Tailwind</w:t>
-      </w:r>
-      <w:r>
-        <w:rPr>
-          <w:lang w:val="en-GB"/>
-        </w:rPr>
-        <w:t xml:space="preserve"> CSS</w:t>
-      </w:r>
+      <w:proofErr w:type="gramStart"/>
+      <w:r>
+        <w:rPr>
+          <w:lang w:val="en-GB"/>
+        </w:rPr>
+        <w:t>express-validator</w:t>
+      </w:r>
+      <w:proofErr w:type="gramEnd"/>
     </w:p>
     <w:p>
       <w:pPr>
@@ -3365,25 +3367,7 @@
         <w:rPr>
           <w:rStyle w:val="Strong"/>
         </w:rPr>
-        <w:t xml:space="preserve">Route </w:t>
-      </w:r>
-      <w:r>
-        <w:rPr>
-          <w:rStyle w:val="Strong"/>
-        </w:rPr>
-        <w:t>Test</w:t>
-      </w:r>
-      <w:r>
-        <w:rPr>
-          <w:rStyle w:val="Strong"/>
-        </w:rPr>
-        <w:t>ing</w:t>
-      </w:r>
-      <w:r>
-        <w:rPr>
-          <w:rStyle w:val="Strong"/>
-        </w:rPr>
-        <w:t>:</w:t>
+        <w:t>Styling:</w:t>
       </w:r>
       <w:r>
         <w:rPr>
@@ -3391,28 +3375,18 @@
         </w:rPr>
         <w:t xml:space="preserve"> </w:t>
       </w:r>
-      <w:proofErr w:type="spellStart"/>
-      <w:r>
-        <w:rPr>
-          <w:lang w:val="en-GB"/>
-        </w:rPr>
-        <w:t>node:test</w:t>
-      </w:r>
-      <w:proofErr w:type="spellEnd"/>
-      <w:r>
-        <w:rPr>
-          <w:lang w:val="en-GB"/>
-        </w:rPr>
-        <w:t xml:space="preserve">, </w:t>
-      </w:r>
-      <w:proofErr w:type="spellStart"/>
-      <w:r>
-        <w:rPr>
-          <w:lang w:val="en-GB"/>
-        </w:rPr>
-        <w:t>SuperTest</w:t>
-      </w:r>
-      <w:proofErr w:type="spellEnd"/>
+      <w:r>
+        <w:rPr>
+          <w:lang w:val="en-GB"/>
+        </w:rPr>
+        <w:t>Tailwind</w:t>
+      </w:r>
+      <w:r>
+        <w:rPr>
+          <w:lang w:val="en-GB"/>
+        </w:rPr>
+        <w:t xml:space="preserve"> CSS</w:t>
+      </w:r>
     </w:p>
     <w:p>
       <w:pPr>
@@ -3429,6 +3403,70 @@
         <w:rPr>
           <w:rStyle w:val="Strong"/>
         </w:rPr>
+        <w:t xml:space="preserve">Route </w:t>
+      </w:r>
+      <w:r>
+        <w:rPr>
+          <w:rStyle w:val="Strong"/>
+        </w:rPr>
+        <w:t>Test</w:t>
+      </w:r>
+      <w:r>
+        <w:rPr>
+          <w:rStyle w:val="Strong"/>
+        </w:rPr>
+        <w:t>ing</w:t>
+      </w:r>
+      <w:r>
+        <w:rPr>
+          <w:rStyle w:val="Strong"/>
+        </w:rPr>
+        <w:t>:</w:t>
+      </w:r>
+      <w:r>
+        <w:rPr>
+          <w:lang w:val="en-GB"/>
+        </w:rPr>
+        <w:t xml:space="preserve"> </w:t>
+      </w:r>
+      <w:proofErr w:type="spellStart"/>
+      <w:r>
+        <w:rPr>
+          <w:lang w:val="en-GB"/>
+        </w:rPr>
+        <w:t>node:test</w:t>
+      </w:r>
+      <w:proofErr w:type="spellEnd"/>
+      <w:r>
+        <w:rPr>
+          <w:lang w:val="en-GB"/>
+        </w:rPr>
+        <w:t xml:space="preserve">, </w:t>
+      </w:r>
+      <w:proofErr w:type="spellStart"/>
+      <w:r>
+        <w:rPr>
+          <w:lang w:val="en-GB"/>
+        </w:rPr>
+        <w:t>SuperTest</w:t>
+      </w:r>
+      <w:proofErr w:type="spellEnd"/>
+    </w:p>
+    <w:p>
+      <w:pPr>
+        <w:pStyle w:val="ListParagraph"/>
+        <w:numPr>
+          <w:ilvl w:val="0"/>
+          <w:numId w:val="7"/>
+        </w:numPr>
+        <w:rPr>
+          <w:lang w:val="en-GB"/>
+        </w:rPr>
+      </w:pPr>
+      <w:r>
+        <w:rPr>
+          <w:rStyle w:val="Strong"/>
+        </w:rPr>
         <w:t>Deployment:</w:t>
       </w:r>
       <w:r>
@@ -4012,42 +4050,32 @@
       </w:r>
     </w:p>
     <w:p>
-      <w:pPr>
-        <w:rPr>
-          <w:lang w:val="it-IT"/>
-        </w:rPr>
-      </w:pPr>
-      <w:r>
-        <w:rPr>
-          <w:lang w:val="it-IT"/>
-        </w:rPr>
+      <w:r>
         <w:t>```bash</w:t>
       </w:r>
     </w:p>
     <w:p>
       <w:pPr>
         <w:pStyle w:val="CodeOthers"/>
-        <w:rPr>
-          <w:lang w:val="it-IT"/>
-        </w:rPr>
-      </w:pPr>
-      <w:r>
-        <w:rPr>
-          <w:lang w:val="it-IT"/>
-        </w:rPr>
-        <w:t>npm run db:dev</w:t>
-      </w:r>
-    </w:p>
-    <w:p>
-      <w:pPr>
-        <w:rPr>
-          <w:lang w:val="it-IT"/>
-        </w:rPr>
-      </w:pPr>
-      <w:r>
-        <w:rPr>
-          <w:lang w:val="it-IT"/>
-        </w:rPr>
+      </w:pPr>
+      <w:proofErr w:type="spellStart"/>
+      <w:r>
+        <w:t>npm</w:t>
+      </w:r>
+      <w:proofErr w:type="spellEnd"/>
+      <w:r>
+        <w:t xml:space="preserve"> run </w:t>
+      </w:r>
+      <w:proofErr w:type="spellStart"/>
+      <w:proofErr w:type="gramStart"/>
+      <w:r>
+        <w:t>db:dev</w:t>
+      </w:r>
+      <w:proofErr w:type="spellEnd"/>
+      <w:proofErr w:type="gramEnd"/>
+    </w:p>
+    <w:p>
+      <w:r>
         <w:t>```</w:t>
       </w:r>
     </w:p>
@@ -4586,7 +4614,7 @@
       </w:r>
     </w:p>
     <w:sectPr>
-      <w:footerReference w:type="default" r:id="rId12"/>
+      <w:footerReference w:type="default" r:id="rId13"/>
       <w:pgSz w:w="11906" w:h="16838"/>
       <w:pgMar w:top="1440" w:right="1440" w:bottom="1440" w:left="1440" w:header="708" w:footer="708" w:gutter="0"/>
       <w:cols w:space="708"/>

</xml_diff>